<commit_message>
Added AWS & Docker to Scalabe Technology Skills
</commit_message>
<xml_diff>
--- a/LR_Resume_DataScientist_2020.docx
+++ b/LR_Resume_DataScientist_2020.docx
@@ -211,10 +211,10 @@
                 <wp:positionV relativeFrom="paragraph">
                   <wp:posOffset>5080</wp:posOffset>
                 </wp:positionV>
-                <wp:extent cx="6798945" cy="1270"/>
+                <wp:extent cx="6799580" cy="1905"/>
                 <wp:effectExtent l="0" t="0" r="0" b="0"/>
                 <wp:wrapNone/>
-                <wp:docPr id="1" name=""/>
+                <wp:docPr id="1" name="Image1"/>
                 <a:graphic xmlns:a="http://schemas.openxmlformats.org/drawingml/2006/main">
                   <a:graphicData uri="http://schemas.microsoft.com/office/word/2010/wordprocessingShape">
                     <wps:wsp>
@@ -222,7 +222,7 @@
                       <wps:spPr>
                         <a:xfrm>
                           <a:off x="0" y="0"/>
-                          <a:ext cx="6798240" cy="720"/>
+                          <a:ext cx="6798960" cy="1440"/>
                         </a:xfrm>
                         <a:custGeom>
                           <a:avLst/>
@@ -262,17 +262,7 @@
             </w:drawing>
           </mc:Choice>
           <mc:Fallback>
-            <w:pict>
-              <v:shapetype id="shapetype_32" coordsize="21600,21600" o:spt="32" path="m,l21600,21600nfe">
-                <v:stroke joinstyle="miter"/>
-                <v:path gradientshapeok="t" o:connecttype="rect" textboxrect="0,0,21600,21600"/>
-              </v:shapetype>
-              <v:shape id="shape_0" stroked="t" style="position:absolute;margin-left:1.9pt;margin-top:0.4pt;width:535.25pt;height:0pt" type="shapetype_32">
-                <w10:wrap type="none"/>
-                <v:fill o:detectmouseclick="t" on="false"/>
-                <v:stroke color="black" weight="19080" joinstyle="round" endcap="flat"/>
-              </v:shape>
-            </w:pict>
+            <w:pict/>
           </mc:Fallback>
         </mc:AlternateContent>
       </w:r>
@@ -480,13 +470,7 @@
         <w:rPr>
           <w:rFonts w:cs="Times New Roman" w:ascii="Times New Roman" w:hAnsi="Times New Roman"/>
         </w:rPr>
-        <w:t xml:space="preserve">MapReduce, Spark, </w:t>
-      </w:r>
-      <w:r>
-        <w:rPr>
-          <w:rFonts w:cs="Times New Roman" w:ascii="Times New Roman" w:hAnsi="Times New Roman"/>
-        </w:rPr>
-        <w:t>AWS, Docker</w:t>
+        <w:t>MapReduce, Spark, AWS, Docker</w:t>
       </w:r>
     </w:p>
     <w:p>
@@ -577,10 +561,10 @@
                 <wp:positionV relativeFrom="paragraph">
                   <wp:posOffset>31750</wp:posOffset>
                 </wp:positionV>
-                <wp:extent cx="6798945" cy="1270"/>
+                <wp:extent cx="6799580" cy="1905"/>
                 <wp:effectExtent l="0" t="0" r="0" b="0"/>
                 <wp:wrapNone/>
-                <wp:docPr id="2" name=""/>
+                <wp:docPr id="2" name="Image2"/>
                 <a:graphic xmlns:a="http://schemas.openxmlformats.org/drawingml/2006/main">
                   <a:graphicData uri="http://schemas.microsoft.com/office/word/2010/wordprocessingShape">
                     <wps:wsp>
@@ -588,7 +572,7 @@
                       <wps:spPr>
                         <a:xfrm>
                           <a:off x="0" y="0"/>
-                          <a:ext cx="6798240" cy="720"/>
+                          <a:ext cx="6798960" cy="1440"/>
                         </a:xfrm>
                         <a:custGeom>
                           <a:avLst/>
@@ -628,21 +612,14 @@
             </w:drawing>
           </mc:Choice>
           <mc:Fallback>
-            <w:pict>
-              <v:shape id="shape_0" stroked="t" style="position:absolute;margin-left:0.95pt;margin-top:2.5pt;width:535.25pt;height:0pt" type="shapetype_32">
-                <w10:wrap type="none"/>
-                <v:fill o:detectmouseclick="t" on="false"/>
-                <v:stroke color="black" weight="19080" joinstyle="round" endcap="flat"/>
-              </v:shape>
-            </w:pict>
+            <w:pict/>
           </mc:Fallback>
         </mc:AlternateContent>
       </w:r>
     </w:p>
     <w:p>
       <w:pPr>
-        <w:pStyle w:val="Normal1"/>
-        <w:pBdr/>
+        <w:pStyle w:val="LOnormal"/>
         <w:spacing w:lineRule="auto" w:line="240" w:before="0" w:after="0"/>
         <w:rPr>
           <w:rFonts w:ascii="Times New Roman" w:hAnsi="Times New Roman" w:eastAsia="Times New Roman" w:cs="Times New Roman"/>
@@ -664,8 +641,7 @@
     </w:p>
     <w:p>
       <w:pPr>
-        <w:pStyle w:val="Normal1"/>
-        <w:pBdr/>
+        <w:pStyle w:val="LOnormal"/>
         <w:spacing w:lineRule="auto" w:line="240" w:before="0" w:after="0"/>
         <w:rPr>
           <w:rFonts w:ascii="Times New Roman" w:hAnsi="Times New Roman" w:eastAsia="Times New Roman" w:cs="Times New Roman"/>
@@ -692,8 +668,7 @@
     </w:p>
     <w:p>
       <w:pPr>
-        <w:pStyle w:val="Normal1"/>
-        <w:pBdr/>
+        <w:pStyle w:val="LOnormal"/>
         <w:spacing w:lineRule="auto" w:line="240" w:before="0" w:after="0"/>
         <w:rPr>
           <w:rFonts w:ascii="Times New Roman" w:hAnsi="Times New Roman" w:eastAsia="Times New Roman" w:cs="Times New Roman"/>
@@ -810,10 +785,10 @@
                 <wp:positionV relativeFrom="paragraph">
                   <wp:posOffset>19685</wp:posOffset>
                 </wp:positionV>
-                <wp:extent cx="6798945" cy="1270"/>
+                <wp:extent cx="6799580" cy="1905"/>
                 <wp:effectExtent l="0" t="0" r="0" b="0"/>
                 <wp:wrapNone/>
-                <wp:docPr id="3" name=""/>
+                <wp:docPr id="3" name="Image3"/>
                 <a:graphic xmlns:a="http://schemas.openxmlformats.org/drawingml/2006/main">
                   <a:graphicData uri="http://schemas.microsoft.com/office/word/2010/wordprocessingShape">
                     <wps:wsp>
@@ -821,7 +796,7 @@
                       <wps:spPr>
                         <a:xfrm>
                           <a:off x="0" y="0"/>
-                          <a:ext cx="6798240" cy="720"/>
+                          <a:ext cx="6798960" cy="1440"/>
                         </a:xfrm>
                         <a:custGeom>
                           <a:avLst/>
@@ -861,13 +836,7 @@
             </w:drawing>
           </mc:Choice>
           <mc:Fallback>
-            <w:pict>
-              <v:shape id="shape_0" stroked="t" style="position:absolute;margin-left:2.2pt;margin-top:1.55pt;width:535.25pt;height:0pt" type="shapetype_32">
-                <w10:wrap type="none"/>
-                <v:fill o:detectmouseclick="t" on="false"/>
-                <v:stroke color="black" weight="19080" joinstyle="round" endcap="flat"/>
-              </v:shape>
-            </w:pict>
+            <w:pict/>
           </mc:Fallback>
         </mc:AlternateContent>
       </w:r>
@@ -1091,12 +1060,11 @@
     </w:p>
     <w:p>
       <w:pPr>
-        <w:pStyle w:val="Normal1"/>
+        <w:pStyle w:val="LOnormal"/>
         <w:numPr>
           <w:ilvl w:val="0"/>
           <w:numId w:val="1"/>
         </w:numPr>
-        <w:pBdr/>
         <w:spacing w:lineRule="auto" w:line="240" w:before="0" w:after="0"/>
         <w:rPr>
           <w:color w:val="000000"/>
@@ -1124,12 +1092,11 @@
     </w:p>
     <w:p>
       <w:pPr>
-        <w:pStyle w:val="Normal1"/>
+        <w:pStyle w:val="LOnormal"/>
         <w:numPr>
           <w:ilvl w:val="0"/>
           <w:numId w:val="1"/>
         </w:numPr>
-        <w:pBdr/>
         <w:spacing w:lineRule="auto" w:line="240" w:before="0" w:after="0"/>
         <w:rPr>
           <w:color w:val="000000"/>
@@ -1312,10 +1279,10 @@
                 <wp:positionV relativeFrom="paragraph">
                   <wp:posOffset>37465</wp:posOffset>
                 </wp:positionV>
-                <wp:extent cx="6798945" cy="1270"/>
+                <wp:extent cx="6799580" cy="1905"/>
                 <wp:effectExtent l="0" t="0" r="0" b="0"/>
                 <wp:wrapNone/>
-                <wp:docPr id="4" name=""/>
+                <wp:docPr id="4" name="Image4"/>
                 <a:graphic xmlns:a="http://schemas.openxmlformats.org/drawingml/2006/main">
                   <a:graphicData uri="http://schemas.microsoft.com/office/word/2010/wordprocessingShape">
                     <wps:wsp>
@@ -1323,7 +1290,7 @@
                       <wps:spPr>
                         <a:xfrm>
                           <a:off x="0" y="0"/>
-                          <a:ext cx="6798240" cy="720"/>
+                          <a:ext cx="6798960" cy="1440"/>
                         </a:xfrm>
                         <a:custGeom>
                           <a:avLst/>
@@ -1363,13 +1330,7 @@
             </w:drawing>
           </mc:Choice>
           <mc:Fallback>
-            <w:pict>
-              <v:shape id="shape_0" stroked="t" style="position:absolute;margin-left:1.2pt;margin-top:2.95pt;width:535.25pt;height:0pt" type="shapetype_32">
-                <w10:wrap type="none"/>
-                <v:fill o:detectmouseclick="t" on="false"/>
-                <v:stroke color="black" weight="19080" joinstyle="round" endcap="flat"/>
-              </v:shape>
-            </w:pict>
+            <w:pict/>
           </mc:Fallback>
         </mc:AlternateContent>
       </w:r>
@@ -1600,6 +1561,7 @@
         <w:rFonts w:ascii="Symbol" w:hAnsi="Symbol" w:cs="Symbol" w:hint="default"/>
         <w:sz w:val="20"/>
         <w:szCs w:val="16"/>
+        <w:rFonts w:cs="Symbol"/>
       </w:rPr>
     </w:lvl>
     <w:lvl w:ilvl="1">
@@ -1625,6 +1587,7 @@
       </w:pPr>
       <w:rPr>
         <w:rFonts w:ascii="Wingdings" w:hAnsi="Wingdings" w:cs="Wingdings" w:hint="default"/>
+        <w:rFonts w:cs="Wingdings"/>
       </w:rPr>
     </w:lvl>
     <w:lvl w:ilvl="3">
@@ -1637,6 +1600,7 @@
       </w:pPr>
       <w:rPr>
         <w:rFonts w:ascii="Symbol" w:hAnsi="Symbol" w:cs="Symbol" w:hint="default"/>
+        <w:rFonts w:cs="Symbol"/>
       </w:rPr>
     </w:lvl>
     <w:lvl w:ilvl="4">
@@ -1662,6 +1626,7 @@
       </w:pPr>
       <w:rPr>
         <w:rFonts w:ascii="Wingdings" w:hAnsi="Wingdings" w:cs="Wingdings" w:hint="default"/>
+        <w:rFonts w:cs="Wingdings"/>
       </w:rPr>
     </w:lvl>
     <w:lvl w:ilvl="6">
@@ -1674,6 +1639,7 @@
       </w:pPr>
       <w:rPr>
         <w:rFonts w:ascii="Symbol" w:hAnsi="Symbol" w:cs="Symbol" w:hint="default"/>
+        <w:rFonts w:cs="Symbol"/>
       </w:rPr>
     </w:lvl>
     <w:lvl w:ilvl="7">
@@ -1699,6 +1665,7 @@
       </w:pPr>
       <w:rPr>
         <w:rFonts w:ascii="Wingdings" w:hAnsi="Wingdings" w:cs="Wingdings" w:hint="default"/>
+        <w:rFonts w:cs="Wingdings"/>
       </w:rPr>
     </w:lvl>
   </w:abstractNum>
@@ -1809,7 +1776,6 @@
     <w:rPrDefault>
       <w:rPr>
         <w:rFonts w:ascii="Calibri" w:hAnsi="Calibri" w:eastAsia="Calibri" w:cs="" w:asciiTheme="minorHAnsi" w:cstheme="minorBidi" w:eastAsiaTheme="minorHAnsi" w:hAnsiTheme="minorHAnsi"/>
-        <w:sz w:val="22"/>
         <w:szCs w:val="22"/>
         <w:lang w:val="en-US" w:eastAsia="en-US" w:bidi="ar-SA"/>
       </w:rPr>
@@ -2800,6 +2766,78 @@
       <w:rFonts w:ascii="Times New Roman" w:hAnsi="Times New Roman" w:cs="Times New Roman"/>
     </w:rPr>
   </w:style>
+  <w:style w:type="character" w:styleId="ListLabel105">
+    <w:name w:val="ListLabel 105"/>
+    <w:qFormat/>
+    <w:rPr>
+      <w:rFonts w:ascii="Times New Roman" w:hAnsi="Times New Roman" w:cs="Symbol"/>
+      <w:sz w:val="20"/>
+      <w:szCs w:val="16"/>
+    </w:rPr>
+  </w:style>
+  <w:style w:type="character" w:styleId="ListLabel106">
+    <w:name w:val="ListLabel 106"/>
+    <w:qFormat/>
+    <w:rPr>
+      <w:rFonts w:cs="Courier New"/>
+    </w:rPr>
+  </w:style>
+  <w:style w:type="character" w:styleId="ListLabel107">
+    <w:name w:val="ListLabel 107"/>
+    <w:qFormat/>
+    <w:rPr>
+      <w:rFonts w:cs="Wingdings"/>
+    </w:rPr>
+  </w:style>
+  <w:style w:type="character" w:styleId="ListLabel108">
+    <w:name w:val="ListLabel 108"/>
+    <w:qFormat/>
+    <w:rPr>
+      <w:rFonts w:cs="Symbol"/>
+    </w:rPr>
+  </w:style>
+  <w:style w:type="character" w:styleId="ListLabel109">
+    <w:name w:val="ListLabel 109"/>
+    <w:qFormat/>
+    <w:rPr>
+      <w:rFonts w:cs="Courier New"/>
+    </w:rPr>
+  </w:style>
+  <w:style w:type="character" w:styleId="ListLabel110">
+    <w:name w:val="ListLabel 110"/>
+    <w:qFormat/>
+    <w:rPr>
+      <w:rFonts w:cs="Wingdings"/>
+    </w:rPr>
+  </w:style>
+  <w:style w:type="character" w:styleId="ListLabel111">
+    <w:name w:val="ListLabel 111"/>
+    <w:qFormat/>
+    <w:rPr>
+      <w:rFonts w:cs="Symbol"/>
+    </w:rPr>
+  </w:style>
+  <w:style w:type="character" w:styleId="ListLabel112">
+    <w:name w:val="ListLabel 112"/>
+    <w:qFormat/>
+    <w:rPr>
+      <w:rFonts w:cs="Courier New"/>
+    </w:rPr>
+  </w:style>
+  <w:style w:type="character" w:styleId="ListLabel113">
+    <w:name w:val="ListLabel 113"/>
+    <w:qFormat/>
+    <w:rPr>
+      <w:rFonts w:cs="Wingdings"/>
+    </w:rPr>
+  </w:style>
+  <w:style w:type="character" w:styleId="ListLabel114">
+    <w:name w:val="ListLabel 114"/>
+    <w:qFormat/>
+    <w:rPr>
+      <w:rFonts w:ascii="Times New Roman" w:hAnsi="Times New Roman" w:cs="Times New Roman"/>
+    </w:rPr>
+  </w:style>
   <w:style w:type="paragraph" w:styleId="Heading">
     <w:name w:val="Heading"/>
     <w:basedOn w:val="Normal"/>
@@ -2878,7 +2916,7 @@
       <w:lang w:val="en-US" w:eastAsia="en-US" w:bidi="ar-SA"/>
     </w:rPr>
   </w:style>
-  <w:style w:type="paragraph" w:styleId="Normal1" w:customStyle="1">
+  <w:style w:type="paragraph" w:styleId="LOnormal" w:customStyle="1">
     <w:name w:val="LO-normal"/>
     <w:qFormat/>
     <w:rsid w:val="002470f2"/>

</xml_diff>